<commit_message>
penyesuaian fungsi dan tampilan
</commit_message>
<xml_diff>
--- a/Sanggar_Tari_Bhakti_Nusantara/public/images/surat/dispen_kuliah.docx
+++ b/Sanggar_Tari_Bhakti_Nusantara/public/images/surat/dispen_kuliah.docx
@@ -17,7 +17,7 @@
         <mc:AlternateContent>
           <mc:Choice Requires="wpg">
             <w:drawing>
-              <wp:anchor distT="0" distB="0" distL="0" distR="0" simplePos="0" relativeHeight="487560704" behindDoc="1" locked="0" layoutInCell="1" allowOverlap="1" wp14:anchorId="721226B3" wp14:editId="03888626">
+              <wp:anchor distT="0" distB="0" distL="0" distR="0" simplePos="0" relativeHeight="487560704" behindDoc="1" locked="0" layoutInCell="1" allowOverlap="1" wp14:anchorId="721226B3" wp14:editId="5F3053A7">
                 <wp:simplePos x="0" y="0"/>
                 <wp:positionH relativeFrom="page">
                   <wp:posOffset>0</wp:posOffset>
@@ -99,7 +99,7 @@
           </mc:Choice>
           <mc:Fallback>
             <w:pict>
-              <v:group w14:anchorId="06E03BBA" id="Group 1" o:spid="_x0000_s1026" style="position:absolute;margin-left:0;margin-top:.75pt;width:612pt;height:791.3pt;z-index:-15755776;mso-wrap-distance-left:0;mso-wrap-distance-right:0;mso-position-horizontal-relative:page;mso-position-vertical-relative:page;mso-width-relative:margin" coordsize="77724,100492" o:gfxdata="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">
+              <v:group w14:anchorId="25717000" id="Group 1" o:spid="_x0000_s1026" style="position:absolute;margin-left:0;margin-top:.75pt;width:612pt;height:791.3pt;z-index:-15755776;mso-wrap-distance-left:0;mso-wrap-distance-right:0;mso-position-horizontal-relative:page;mso-position-vertical-relative:page;mso-width-relative:margin" coordsize="77724,100492" o:gfxdata="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">
                 <v:shapetype id="_x0000_t75" coordsize="21600,21600" o:spt="75" o:preferrelative="t" path="m@4@5l@4@11@9@11@9@5xe" filled="f" stroked="f">
                   <v:stroke joinstyle="miter"/>
                   <v:formulas>
@@ -221,7 +221,6 @@
         </w:rPr>
         <w:t>{</w:t>
       </w:r>
-      <w:proofErr w:type="spellStart"/>
       <w:r>
         <w:rPr>
           <w:sz w:val="24"/>
@@ -229,7 +228,6 @@
         </w:rPr>
         <w:t>Nomor_Surat</w:t>
       </w:r>
-      <w:proofErr w:type="spellEnd"/>
       <w:r>
         <w:rPr>
           <w:sz w:val="24"/>
@@ -375,7 +373,6 @@
         </w:rPr>
         <w:t xml:space="preserve"> </w:t>
       </w:r>
-      <w:proofErr w:type="spellStart"/>
       <w:r>
         <w:rPr>
           <w:spacing w:val="-5"/>
@@ -384,7 +381,6 @@
         </w:rPr>
         <w:t>Yth</w:t>
       </w:r>
-      <w:proofErr w:type="spellEnd"/>
       <w:r>
         <w:rPr>
           <w:sz w:val="24"/>
@@ -455,7 +451,6 @@
         </w:rPr>
         <w:t>${</w:t>
       </w:r>
-      <w:proofErr w:type="spellStart"/>
       <w:r>
         <w:rPr>
           <w:b/>
@@ -465,7 +460,85 @@
         </w:rPr>
         <w:t>Nama_Kegiatan</w:t>
       </w:r>
-      <w:proofErr w:type="spellEnd"/>
+      <w:r>
+        <w:rPr>
+          <w:b/>
+          <w:bCs/>
+          <w:sz w:val="24"/>
+          <w:szCs w:val="24"/>
+        </w:rPr>
+        <w:t>}</w:t>
+      </w:r>
+      <w:r>
+        <w:rPr>
+          <w:b/>
+          <w:bCs/>
+          <w:sz w:val="24"/>
+          <w:szCs w:val="24"/>
+        </w:rPr>
+        <w:t xml:space="preserve"> </w:t>
+      </w:r>
+      <w:bookmarkStart w:id="0" w:name="_Hlk217380660"/>
+      <w:r>
+        <w:rPr>
+          <w:sz w:val="24"/>
+          <w:szCs w:val="24"/>
+        </w:rPr>
+        <w:t>o</w:t>
+      </w:r>
+      <w:r>
+        <w:rPr>
+          <w:sz w:val="24"/>
+          <w:szCs w:val="24"/>
+        </w:rPr>
+        <w:t xml:space="preserve">leh </w:t>
+      </w:r>
+      <w:r>
+        <w:rPr>
+          <w:b/>
+          <w:bCs/>
+          <w:sz w:val="24"/>
+          <w:szCs w:val="24"/>
+        </w:rPr>
+        <w:t>$</w:t>
+      </w:r>
+      <w:r>
+        <w:rPr>
+          <w:b/>
+          <w:bCs/>
+          <w:sz w:val="24"/>
+          <w:szCs w:val="24"/>
+        </w:rPr>
+        <w:t>{</w:t>
+      </w:r>
+      <w:r>
+        <w:rPr>
+          <w:b/>
+          <w:bCs/>
+          <w:sz w:val="24"/>
+          <w:szCs w:val="24"/>
+        </w:rPr>
+        <w:t>Penyelenggara_</w:t>
+      </w:r>
+      <w:r>
+        <w:rPr>
+          <w:b/>
+          <w:bCs/>
+          <w:sz w:val="24"/>
+          <w:szCs w:val="24"/>
+        </w:rPr>
+        <w:t>A</w:t>
+      </w:r>
+      <w:r>
+        <w:rPr>
+          <w:b/>
+          <w:bCs/>
+          <w:sz w:val="24"/>
+          <w:szCs w:val="24"/>
+        </w:rPr>
+        <w:t>cara</w:t>
+      </w:r>
+      <w:bookmarkEnd w:id="0"/>
       <w:r>
         <w:rPr>
           <w:b/>
@@ -655,7 +728,6 @@
         </w:rPr>
         <w:t>${</w:t>
       </w:r>
-      <w:proofErr w:type="spellStart"/>
       <w:r>
         <w:rPr>
           <w:b/>
@@ -680,7 +752,6 @@
         </w:rPr>
         <w:t>iswa</w:t>
       </w:r>
-      <w:proofErr w:type="spellEnd"/>
       <w:r>
         <w:rPr>
           <w:b/>
@@ -754,7 +825,6 @@
         </w:rPr>
         <w:t>${</w:t>
       </w:r>
-      <w:proofErr w:type="spellStart"/>
       <w:r>
         <w:rPr>
           <w:b/>
@@ -800,7 +870,6 @@
         </w:rPr>
         <w:t>siswa</w:t>
       </w:r>
-      <w:proofErr w:type="spellEnd"/>
       <w:r>
         <w:rPr>
           <w:b/>
@@ -823,7 +892,6 @@
           <w:szCs w:val="24"/>
         </w:rPr>
       </w:pPr>
-      <w:proofErr w:type="spellStart"/>
       <w:r>
         <w:rPr>
           <w:b/>
@@ -833,7 +901,6 @@
         </w:rPr>
         <w:t>Prodi</w:t>
       </w:r>
-      <w:proofErr w:type="spellEnd"/>
       <w:r>
         <w:rPr>
           <w:b/>
@@ -866,7 +933,6 @@
         </w:rPr>
         <w:t>${</w:t>
       </w:r>
-      <w:proofErr w:type="spellStart"/>
       <w:r>
         <w:rPr>
           <w:b/>
@@ -907,7 +973,6 @@
         </w:rPr>
         <w:t>siswa</w:t>
       </w:r>
-      <w:proofErr w:type="spellEnd"/>
       <w:r>
         <w:rPr>
           <w:b/>
@@ -979,7 +1044,6 @@
         </w:rPr>
         <w:t>{</w:t>
       </w:r>
-      <w:proofErr w:type="spellStart"/>
       <w:r>
         <w:rPr>
           <w:b/>
@@ -996,7 +1060,6 @@
         </w:rPr>
         <w:t>Instansi</w:t>
       </w:r>
-      <w:proofErr w:type="spellEnd"/>
       <w:r>
         <w:rPr>
           <w:b/>
@@ -1231,7 +1294,6 @@
         </w:rPr>
         <w:t>${</w:t>
       </w:r>
-      <w:proofErr w:type="spellStart"/>
       <w:r>
         <w:rPr>
           <w:b/>
@@ -1250,7 +1312,6 @@
         </w:rPr>
         <w:t>_Dilaksanakan</w:t>
       </w:r>
-      <w:proofErr w:type="spellEnd"/>
       <w:r>
         <w:rPr>
           <w:b/>
@@ -1479,7 +1540,6 @@
         </w:rPr>
         <w:t>{</w:t>
       </w:r>
-      <w:proofErr w:type="spellStart"/>
       <w:r>
         <w:rPr>
           <w:b/>
@@ -1489,7 +1549,6 @@
         </w:rPr>
         <w:t>Nama_Tempat</w:t>
       </w:r>
-      <w:proofErr w:type="spellEnd"/>
       <w:r>
         <w:rPr>
           <w:b/>
@@ -1537,7 +1596,6 @@
         </w:rPr>
         <w:t>{</w:t>
       </w:r>
-      <w:proofErr w:type="spellStart"/>
       <w:r>
         <w:rPr>
           <w:b/>
@@ -1547,7 +1605,6 @@
         </w:rPr>
         <w:t>Kota_Atau_Provinsi</w:t>
       </w:r>
-      <w:proofErr w:type="spellEnd"/>
       <w:r>
         <w:rPr>
           <w:b/>
@@ -1757,14 +1814,12 @@
       <w:r>
         <w:t>{</w:t>
       </w:r>
-      <w:proofErr w:type="spellStart"/>
       <w:r>
         <w:t>Tanggal_</w:t>
       </w:r>
       <w:r>
         <w:t>Surat</w:t>
       </w:r>
-      <w:proofErr w:type="spellEnd"/>
       <w:r>
         <w:t>}</w:t>
       </w:r>

</xml_diff>